<commit_message>
second version of portfolio webpage created.
</commit_message>
<xml_diff>
--- a/ProjectsDoc.docx
+++ b/ProjectsDoc.docx
@@ -71,6 +71,9 @@
       </w:pPr>
       <w:r>
         <w:t>Photo: flowchart</w:t>
+      </w:r>
+      <w:r>
+        <w:t xml:space="preserve"> (note: need to find HQ of the color edition)</w:t>
       </w:r>
     </w:p>
     <w:p>
@@ -150,7 +153,15 @@
         </w:numPr>
       </w:pPr>
       <w:r>
-        <w:t>First Published : 10/02/2023</w:t>
+        <w:t xml:space="preserve">First </w:t>
+      </w:r>
+      <w:proofErr w:type="gramStart"/>
+      <w:r>
+        <w:t>Published :</w:t>
+      </w:r>
+      <w:proofErr w:type="gramEnd"/>
+      <w:r>
+        <w:t xml:space="preserve"> 10/02/2023</w:t>
       </w:r>
     </w:p>
     <w:p>
@@ -281,6 +292,86 @@
         <w:t xml:space="preserve">: </w:t>
       </w:r>
       <w:r>
+        <w:t xml:space="preserve">This project is the thesis I completed for my masters of applied statistics degree at BGSU. The aim of this analysis was to leverage Spotify audio feature data to gain insights on how to characterize the genre of K-pop and to further understand its global popularity. </w:t>
+      </w:r>
+      <w:r>
+        <w:t>To explore th</w:t>
+      </w:r>
+      <w:r>
+        <w:t xml:space="preserve">e popularity and </w:t>
+      </w:r>
+      <w:r>
+        <w:t>identity of the genre</w:t>
+      </w:r>
+      <w:r>
+        <w:t xml:space="preserve">, multivariate analysis </w:t>
+      </w:r>
+      <w:r>
+        <w:t>is</w:t>
+      </w:r>
+      <w:r>
+        <w:t xml:space="preserve"> performed on a curated dataset of 12,012 K-pop songs and their audio features. The audio features, collected with Spotify's Web API</w:t>
+      </w:r>
+      <w:r>
+        <w:t xml:space="preserve"> and Python</w:t>
+      </w:r>
+      <w:r>
+        <w:t xml:space="preserve">, include variables such as Danceability, Loudness, </w:t>
+      </w:r>
+      <w:proofErr w:type="spellStart"/>
+      <w:r>
+        <w:t>Acousticness</w:t>
+      </w:r>
+      <w:proofErr w:type="spellEnd"/>
+      <w:r>
+        <w:t xml:space="preserve">, and Valence. </w:t>
+      </w:r>
+      <w:r>
+        <w:t>Regression</w:t>
+      </w:r>
+      <w:r>
+        <w:t xml:space="preserve"> models</w:t>
+      </w:r>
+      <w:r>
+        <w:t xml:space="preserve"> are used to examine the relationship between audio features and popularity</w:t>
+      </w:r>
+      <w:r>
+        <w:t>. Hypothesis testing is applied to compare audio features between different K-pop artist attributes (ex: gender, generation)</w:t>
+      </w:r>
+      <w:r>
+        <w:t xml:space="preserve">. Finally, dimension reduction of the audio features performed by Principal Components Analysis </w:t>
+      </w:r>
+      <w:r>
+        <w:t xml:space="preserve">(PCA) </w:t>
+      </w:r>
+      <w:r>
+        <w:t xml:space="preserve">paired with K-means clustering </w:t>
+      </w:r>
+      <w:r>
+        <w:t>are</w:t>
+      </w:r>
+      <w:r>
+        <w:t xml:space="preserve"> utilized to explore the possibility of </w:t>
+      </w:r>
+      <w:r>
+        <w:t>optimal song clusters</w:t>
+      </w:r>
+      <w:r>
+        <w:t xml:space="preserve"> within K-pop.</w:t>
+      </w:r>
+    </w:p>
+    <w:p>
+      <w:pPr>
+        <w:pStyle w:val="ListParagraph"/>
+        <w:numPr>
+          <w:ilvl w:val="0"/>
+          <w:numId w:val="2"/>
+        </w:numPr>
+      </w:pPr>
+      <w:r>
+        <w:t xml:space="preserve">Resume Description: </w:t>
+      </w:r>
+      <w:r>
         <w:t xml:space="preserve">Curated dataset of 12,012 Korean pop songs and their audio features using Python and Spotify API. </w:t>
       </w:r>
       <w:r>
@@ -295,8 +386,14 @@
           <w:numId w:val="2"/>
         </w:numPr>
       </w:pPr>
-      <w:r>
-        <w:t>Icon : music note/headphones</w:t>
+      <w:proofErr w:type="gramStart"/>
+      <w:r>
+        <w:lastRenderedPageBreak/>
+        <w:t>Icon :</w:t>
+      </w:r>
+      <w:proofErr w:type="gramEnd"/>
+      <w:r>
+        <w:t xml:space="preserve"> music note/headphones</w:t>
       </w:r>
     </w:p>
     <w:p>
@@ -406,11 +503,19 @@
         </w:r>
       </w:hyperlink>
       <w:r>
-        <w:t xml:space="preserve">, a federally funded, multi-institutional digital history project which is designed to raise public awareness on the experiences of World War II American GIs. The project harvests data from a unique and historic collection of “attitude surveys” that were administered to hundreds of thousands of American Army </w:t>
-      </w:r>
-      <w:r>
-        <w:lastRenderedPageBreak/>
-        <w:t>troops during the war. The DSPG team analyzed soldiers’ handwritten responses by using</w:t>
+        <w:t xml:space="preserve">, a federally funded, multi-institutional digital history project </w:t>
+      </w:r>
+      <w:r>
+        <w:t>devoted</w:t>
+      </w:r>
+      <w:r>
+        <w:t xml:space="preserve"> to raise public awareness on the experiences of World War II American GIs. The project harvests data from a unique and historic collection of “attitude surveys” that were administered to hundreds of thousands of American Army troops during the war</w:t>
+      </w:r>
+      <w:r>
+        <w:t xml:space="preserve"> in 1943</w:t>
+      </w:r>
+      <w:r>
+        <w:t>. The DSPG team analyzed soldiers’ handwritten responses by using</w:t>
       </w:r>
       <w:r>
         <w:t>, natural language processing (NLP),</w:t>
@@ -421,12 +526,6 @@
       <w:r>
         <w:t xml:space="preserve"> </w:t>
       </w:r>
-      <w:r>
-        <w:t>This project is devoted to giving the public insight into WWII survey data collected in 1943</w:t>
-      </w:r>
-      <w:r>
-        <w:t>.</w:t>
-      </w:r>
     </w:p>
     <w:p>
       <w:pPr>
@@ -515,11 +614,16 @@
         </w:numPr>
       </w:pPr>
       <w:r>
-        <w:t>The American Soldier in WWII overarching project</w:t>
+        <w:t xml:space="preserve">The American Soldier in WWII overarching </w:t>
+      </w:r>
+      <w:proofErr w:type="gramStart"/>
+      <w:r>
+        <w:t>project</w:t>
       </w:r>
       <w:r>
         <w:t xml:space="preserve"> :</w:t>
       </w:r>
+      <w:proofErr w:type="gramEnd"/>
       <w:r>
         <w:t xml:space="preserve"> </w:t>
       </w:r>
@@ -576,19 +680,7 @@
           <w:rPr>
             <w:rStyle w:val="Hyperlink"/>
           </w:rPr>
-          <w:t>https://d</w:t>
-        </w:r>
-        <w:r>
-          <w:rPr>
-            <w:rStyle w:val="Hyperlink"/>
-          </w:rPr>
-          <w:t>s</w:t>
-        </w:r>
-        <w:r>
-          <w:rPr>
-            <w:rStyle w:val="Hyperlink"/>
-          </w:rPr>
-          <w:t>pg-young-scholars-program.github.io/dspg20amsoldier/?dspg</w:t>
+          <w:t>https://dspg-young-scholars-program.github.io/dspg20amsoldier/?dspg</w:t>
         </w:r>
       </w:hyperlink>
     </w:p>
@@ -693,7 +785,11 @@
         <w:t>South Wasco County, Oregon, located in the state’s north central border, experienced significant economic decline in the 1980s driven largely by the loss of timber industry. This was followed by closure of schools and consolidation of students from school districts and an out-migration of residents that disrupted economic stability, community health, and quality of life. </w:t>
       </w:r>
       <w:r>
-        <w:t xml:space="preserve">This project was completed in collaboration between Cooperative Extension, the South Wasco Alliance, and the University of Virginia Social Decision and Analytics department. </w:t>
+        <w:t xml:space="preserve">This project was </w:t>
+      </w:r>
+      <w:r>
+        <w:lastRenderedPageBreak/>
+        <w:t xml:space="preserve">completed in collaboration between Cooperative Extension, the South Wasco Alliance, and the University of Virginia Social Decision and Analytics department. </w:t>
       </w:r>
     </w:p>
     <w:p>
@@ -796,7 +892,6 @@
         </w:numPr>
       </w:pPr>
       <w:r>
-        <w:lastRenderedPageBreak/>
         <w:t xml:space="preserve">DSPG Symposium link: </w:t>
       </w:r>
       <w:hyperlink r:id="rId15" w:history="1">
@@ -804,13 +899,7 @@
           <w:rPr>
             <w:rStyle w:val="Hyperlink"/>
           </w:rPr>
-          <w:t>h</w:t>
-        </w:r>
-        <w:r>
-          <w:rPr>
-            <w:rStyle w:val="Hyperlink"/>
-          </w:rPr>
-          <w:t>ttps://datascienceforthepublicgood.org/events/symposium2020/poster-sessions/uva-em-analysis</w:t>
+          <w:t>https://datascienceforthepublicgood.org/events/symposium2020/poster-sessions/uva-em-analysis</w:t>
         </w:r>
       </w:hyperlink>
     </w:p>
@@ -846,10 +935,18 @@
         </w:numPr>
       </w:pPr>
       <w:r>
-        <w:t>Our project featured!</w:t>
-      </w:r>
-      <w:r>
-        <w:t xml:space="preserve">: </w:t>
+        <w:t xml:space="preserve">Our project </w:t>
+      </w:r>
+      <w:proofErr w:type="gramStart"/>
+      <w:r>
+        <w:t>featured!</w:t>
+      </w:r>
+      <w:r>
+        <w:t>:</w:t>
+      </w:r>
+      <w:proofErr w:type="gramEnd"/>
+      <w:r>
+        <w:t xml:space="preserve"> </w:t>
       </w:r>
       <w:hyperlink r:id="rId17" w:history="1">
         <w:r>
@@ -892,8 +989,13 @@
     </w:p>
     <w:p/>
     <w:p>
-      <w:r>
-        <w:t>OI : Consumer Sentiment on Glass Products</w:t>
+      <w:proofErr w:type="gramStart"/>
+      <w:r>
+        <w:t>OI :</w:t>
+      </w:r>
+      <w:proofErr w:type="gramEnd"/>
+      <w:r>
+        <w:t xml:space="preserve"> Consumer Sentiment on Glass Products</w:t>
       </w:r>
     </w:p>
     <w:p>
@@ -1030,8 +1132,13 @@
       <w:r>
         <w:t xml:space="preserve"> </w:t>
       </w:r>
-      <w:r>
-        <w:t>provides the</w:t>
+      <w:proofErr w:type="gramStart"/>
+      <w:r>
+        <w:t>provides</w:t>
+      </w:r>
+      <w:proofErr w:type="gramEnd"/>
+      <w:r>
+        <w:t xml:space="preserve"> the</w:t>
       </w:r>
       <w:r>
         <w:t xml:space="preserve"> College of Musical Arts with </w:t>
@@ -1118,6 +1225,7 @@
         </w:numPr>
       </w:pPr>
       <w:r>
+        <w:lastRenderedPageBreak/>
         <w:t>Poster</w:t>
       </w:r>
       <w:r>
@@ -1132,6 +1240,7 @@
           <w:numId w:val="1"/>
         </w:numPr>
       </w:pPr>
+      <w:proofErr w:type="gramStart"/>
       <w:r>
         <w:t>Paper</w:t>
       </w:r>
@@ -1139,7 +1248,11 @@
         <w:t xml:space="preserve"> </w:t>
       </w:r>
       <w:r>
-        <w:t xml:space="preserve">: </w:t>
+        <w:t>:</w:t>
+      </w:r>
+      <w:proofErr w:type="gramEnd"/>
+      <w:r>
+        <w:t xml:space="preserve"> </w:t>
       </w:r>
       <w:hyperlink r:id="rId18" w:history="1">
         <w:r>

</xml_diff>